<commit_message>
add a line in python
</commit_message>
<xml_diff>
--- a/python.docx
+++ b/python.docx
@@ -947,84 +947,121 @@
       <w:pPr>
         <w:jc w:val="both"/>
         <w:rPr>
+          <w:rFonts w:asciiTheme="majorEastAsia" w:eastAsiaTheme="majorEastAsia" w:hAnsiTheme="majorEastAsia"/>
+          <w:lang w:eastAsia="zh-CN"/>
+        </w:rPr>
+      </w:pPr>
+      <w:r>
+        <w:rPr>
           <w:rFonts w:asciiTheme="majorEastAsia" w:eastAsiaTheme="majorEastAsia" w:hAnsiTheme="majorEastAsia" w:hint="eastAsia"/>
           <w:lang w:eastAsia="zh-CN"/>
         </w:rPr>
-      </w:pPr>
+        <w:t>（2）</w:t>
+      </w:r>
       <w:r>
         <w:rPr>
           <w:rFonts w:asciiTheme="majorEastAsia" w:eastAsiaTheme="majorEastAsia" w:hAnsiTheme="majorEastAsia" w:hint="eastAsia"/>
           <w:lang w:eastAsia="zh-CN"/>
         </w:rPr>
-        <w:t>（2）</w:t>
+        <w:t>把Python安装目录\Lib\site-packages下的</w:t>
       </w:r>
       <w:r>
         <w:rPr>
           <w:rFonts w:asciiTheme="majorEastAsia" w:eastAsiaTheme="majorEastAsia" w:hAnsiTheme="majorEastAsia" w:hint="eastAsia"/>
           <w:lang w:eastAsia="zh-CN"/>
         </w:rPr>
-        <w:t>把Python安装目录\Lib\site-packages下的</w:t>
+        <w:t>所有</w:t>
       </w:r>
       <w:r>
         <w:rPr>
           <w:rFonts w:asciiTheme="majorEastAsia" w:eastAsiaTheme="majorEastAsia" w:hAnsiTheme="majorEastAsia" w:hint="eastAsia"/>
           <w:lang w:eastAsia="zh-CN"/>
         </w:rPr>
-        <w:t>所有</w:t>
-      </w:r>
+        <w:t>crypto改为Crypto就好了</w:t>
+      </w:r>
+    </w:p>
+    <w:p>
+      <w:pPr>
+        <w:jc w:val="both"/>
+        <w:rPr>
+          <w:rFonts w:asciiTheme="majorEastAsia" w:eastAsiaTheme="majorEastAsia" w:hAnsiTheme="majorEastAsia"/>
+          <w:lang w:eastAsia="zh-CN"/>
+        </w:rPr>
+      </w:pPr>
+    </w:p>
+    <w:p>
+      <w:pPr>
+        <w:jc w:val="both"/>
+        <w:rPr>
+          <w:rFonts w:asciiTheme="majorEastAsia" w:eastAsiaTheme="majorEastAsia" w:hAnsiTheme="majorEastAsia"/>
+          <w:lang w:eastAsia="zh-CN"/>
+        </w:rPr>
+      </w:pPr>
       <w:r>
         <w:rPr>
           <w:rFonts w:asciiTheme="majorEastAsia" w:eastAsiaTheme="majorEastAsia" w:hAnsiTheme="majorEastAsia" w:hint="eastAsia"/>
           <w:lang w:eastAsia="zh-CN"/>
         </w:rPr>
-        <w:t>crypto改为Crypto就好了</w:t>
-      </w:r>
-    </w:p>
-    <w:p>
-      <w:pPr>
-        <w:jc w:val="both"/>
+        <w:t>3、</w:t>
+      </w:r>
+    </w:p>
+    <w:p>
+      <w:pPr>
+        <w:jc w:val="both"/>
+        <w:rPr>
+          <w:rFonts w:asciiTheme="majorEastAsia" w:eastAsiaTheme="majorEastAsia" w:hAnsiTheme="majorEastAsia"/>
+          <w:lang w:eastAsia="zh-CN"/>
+        </w:rPr>
+      </w:pPr>
+      <w:r>
         <w:rPr>
           <w:rFonts w:asciiTheme="majorEastAsia" w:eastAsiaTheme="majorEastAsia" w:hAnsiTheme="majorEastAsia" w:hint="eastAsia"/>
           <w:lang w:eastAsia="zh-CN"/>
         </w:rPr>
-      </w:pPr>
-    </w:p>
-    <w:p>
-      <w:pPr>
-        <w:jc w:val="both"/>
+        <w:t xml:space="preserve">if </w:t>
+      </w:r>
+      <w:r>
         <w:rPr>
           <w:rFonts w:asciiTheme="majorEastAsia" w:eastAsiaTheme="majorEastAsia" w:hAnsiTheme="majorEastAsia" w:hint="eastAsia"/>
           <w:lang w:eastAsia="zh-CN"/>
         </w:rPr>
-      </w:pPr>
+        <w:t>__</w:t>
+      </w:r>
       <w:r>
         <w:rPr>
           <w:rFonts w:asciiTheme="majorEastAsia" w:eastAsiaTheme="majorEastAsia" w:hAnsiTheme="majorEastAsia" w:hint="eastAsia"/>
           <w:lang w:eastAsia="zh-CN"/>
         </w:rPr>
-        <w:t>3、</w:t>
-      </w:r>
-    </w:p>
-    <w:p>
-      <w:pPr>
-        <w:jc w:val="both"/>
+        <w:t>name</w:t>
+      </w:r>
+      <w:r>
         <w:rPr>
           <w:rFonts w:asciiTheme="majorEastAsia" w:eastAsiaTheme="majorEastAsia" w:hAnsiTheme="majorEastAsia" w:hint="eastAsia"/>
           <w:lang w:eastAsia="zh-CN"/>
         </w:rPr>
-      </w:pPr>
+        <w:t>__</w:t>
+      </w:r>
       <w:r>
         <w:rPr>
           <w:rFonts w:asciiTheme="majorEastAsia" w:eastAsiaTheme="majorEastAsia" w:hAnsiTheme="majorEastAsia" w:hint="eastAsia"/>
           <w:lang w:eastAsia="zh-CN"/>
         </w:rPr>
-        <w:t xml:space="preserve">if </w:t>
-      </w:r>
+        <w:t xml:space="preserve"> == </w:t>
+      </w:r>
+      <w:proofErr w:type="gramStart"/>
       <w:r>
         <w:rPr>
           <w:rFonts w:asciiTheme="majorEastAsia" w:eastAsiaTheme="majorEastAsia" w:hAnsiTheme="majorEastAsia" w:hint="eastAsia"/>
           <w:lang w:eastAsia="zh-CN"/>
         </w:rPr>
+        <w:t>“</w:t>
+      </w:r>
+      <w:proofErr w:type="gramEnd"/>
+      <w:r>
+        <w:rPr>
+          <w:rFonts w:asciiTheme="majorEastAsia" w:eastAsiaTheme="majorEastAsia" w:hAnsiTheme="majorEastAsia" w:hint="eastAsia"/>
+          <w:lang w:eastAsia="zh-CN"/>
+        </w:rPr>
         <w:t>__</w:t>
       </w:r>
       <w:r>
@@ -1032,7 +1069,7 @@
           <w:rFonts w:asciiTheme="majorEastAsia" w:eastAsiaTheme="majorEastAsia" w:hAnsiTheme="majorEastAsia" w:hint="eastAsia"/>
           <w:lang w:eastAsia="zh-CN"/>
         </w:rPr>
-        <w:t>name</w:t>
+        <w:t>main</w:t>
       </w:r>
       <w:r>
         <w:rPr>
@@ -1046,7 +1083,55 @@
           <w:rFonts w:asciiTheme="majorEastAsia" w:eastAsiaTheme="majorEastAsia" w:hAnsiTheme="majorEastAsia" w:hint="eastAsia"/>
           <w:lang w:eastAsia="zh-CN"/>
         </w:rPr>
-        <w:t xml:space="preserve"> == </w:t>
+        <w:t>“: 的意思是如果该.</w:t>
+      </w:r>
+      <w:proofErr w:type="spellStart"/>
+      <w:r>
+        <w:rPr>
+          <w:rFonts w:asciiTheme="majorEastAsia" w:eastAsiaTheme="majorEastAsia" w:hAnsiTheme="majorEastAsia" w:hint="eastAsia"/>
+          <w:lang w:eastAsia="zh-CN"/>
+        </w:rPr>
+        <w:t>py</w:t>
+      </w:r>
+      <w:proofErr w:type="spellEnd"/>
+      <w:r>
+        <w:rPr>
+          <w:rFonts w:asciiTheme="majorEastAsia" w:eastAsiaTheme="majorEastAsia" w:hAnsiTheme="majorEastAsia" w:hint="eastAsia"/>
+          <w:lang w:eastAsia="zh-CN"/>
+        </w:rPr>
+        <w:t>文件是自己执行则name被赋值为main,否则赋值为文件名。</w:t>
+      </w:r>
+    </w:p>
+    <w:p>
+      <w:pPr>
+        <w:jc w:val="both"/>
+        <w:rPr>
+          <w:rFonts w:asciiTheme="majorEastAsia" w:eastAsiaTheme="majorEastAsia" w:hAnsiTheme="majorEastAsia" w:hint="eastAsia"/>
+          <w:lang w:eastAsia="zh-CN"/>
+        </w:rPr>
+      </w:pPr>
+      <w:r>
+        <w:rPr>
+          <w:rFonts w:asciiTheme="majorEastAsia" w:eastAsiaTheme="majorEastAsia" w:hAnsiTheme="majorEastAsia" w:hint="eastAsia"/>
+          <w:lang w:eastAsia="zh-CN"/>
+        </w:rPr>
+        <w:t>其原理是方便代码重用，譬如你现在写了一些程序，都存在单独的</w:t>
+      </w:r>
+      <w:proofErr w:type="spellStart"/>
+      <w:r>
+        <w:rPr>
+          <w:rFonts w:asciiTheme="majorEastAsia" w:eastAsiaTheme="majorEastAsia" w:hAnsiTheme="majorEastAsia" w:hint="eastAsia"/>
+          <w:lang w:eastAsia="zh-CN"/>
+        </w:rPr>
+        <w:t>py</w:t>
+      </w:r>
+      <w:proofErr w:type="spellEnd"/>
+      <w:r>
+        <w:rPr>
+          <w:rFonts w:asciiTheme="majorEastAsia" w:eastAsiaTheme="majorEastAsia" w:hAnsiTheme="majorEastAsia" w:hint="eastAsia"/>
+          <w:lang w:eastAsia="zh-CN"/>
+        </w:rPr>
+        <w:t xml:space="preserve">文件里。有一天你突然想用1.py文件中的一个写好的函数来处理现在这个文件中的事物，你当然可以拷贝过来，你也可以把那个文件加上if name == </w:t>
       </w:r>
       <w:proofErr w:type="gramStart"/>
       <w:r>
@@ -1062,95 +1147,44 @@
           <w:rFonts w:asciiTheme="majorEastAsia" w:eastAsiaTheme="majorEastAsia" w:hAnsiTheme="majorEastAsia" w:hint="eastAsia"/>
           <w:lang w:eastAsia="zh-CN"/>
         </w:rPr>
-        <w:t>__</w:t>
-      </w:r>
-      <w:r>
+        <w:t>main“:这句话，然后从你现在写的文件中import 1就可以用1.py中的函数了，更专业的用法可以用在测试模块、基类、类的重用等等方面</w:t>
+      </w:r>
+    </w:p>
+    <w:p>
+      <w:pPr>
+        <w:jc w:val="both"/>
         <w:rPr>
           <w:rFonts w:asciiTheme="majorEastAsia" w:eastAsiaTheme="majorEastAsia" w:hAnsiTheme="majorEastAsia" w:hint="eastAsia"/>
           <w:lang w:eastAsia="zh-CN"/>
         </w:rPr>
-        <w:t>main</w:t>
-      </w:r>
-      <w:r>
+      </w:pPr>
+    </w:p>
+    <w:p>
+      <w:pPr>
+        <w:jc w:val="both"/>
         <w:rPr>
           <w:rFonts w:asciiTheme="majorEastAsia" w:eastAsiaTheme="majorEastAsia" w:hAnsiTheme="majorEastAsia" w:hint="eastAsia"/>
           <w:lang w:eastAsia="zh-CN"/>
         </w:rPr>
-        <w:t>__</w:t>
+      </w:pPr>
+    </w:p>
+    <w:p>
+      <w:pPr>
+        <w:jc w:val="both"/>
+        <w:rPr>
+          <w:rFonts w:asciiTheme="majorEastAsia" w:eastAsiaTheme="majorEastAsia" w:hAnsiTheme="majorEastAsia"/>
+          <w:lang w:eastAsia="zh-CN"/>
+        </w:rPr>
+      </w:pPr>
+      <w:r>
+        <w:rPr>
+          <w:rFonts w:asciiTheme="majorEastAsia" w:eastAsiaTheme="majorEastAsia" w:hAnsiTheme="majorEastAsia" w:hint="eastAsia"/>
+          <w:lang w:eastAsia="zh-CN"/>
+        </w:rPr>
+        <w:t>The note of python</w:t>
       </w:r>
       <w:bookmarkStart w:id="0" w:name="_GoBack"/>
       <w:bookmarkEnd w:id="0"/>
-      <w:r>
-        <w:rPr>
-          <w:rFonts w:asciiTheme="majorEastAsia" w:eastAsiaTheme="majorEastAsia" w:hAnsiTheme="majorEastAsia" w:hint="eastAsia"/>
-          <w:lang w:eastAsia="zh-CN"/>
-        </w:rPr>
-        <w:t>“: 的意思是如果该.</w:t>
-      </w:r>
-      <w:proofErr w:type="spellStart"/>
-      <w:r>
-        <w:rPr>
-          <w:rFonts w:asciiTheme="majorEastAsia" w:eastAsiaTheme="majorEastAsia" w:hAnsiTheme="majorEastAsia" w:hint="eastAsia"/>
-          <w:lang w:eastAsia="zh-CN"/>
-        </w:rPr>
-        <w:t>py</w:t>
-      </w:r>
-      <w:proofErr w:type="spellEnd"/>
-      <w:r>
-        <w:rPr>
-          <w:rFonts w:asciiTheme="majorEastAsia" w:eastAsiaTheme="majorEastAsia" w:hAnsiTheme="majorEastAsia" w:hint="eastAsia"/>
-          <w:lang w:eastAsia="zh-CN"/>
-        </w:rPr>
-        <w:t>文件是自己执行则name被赋值为main,否则赋值为文件名。</w:t>
-      </w:r>
-    </w:p>
-    <w:p>
-      <w:pPr>
-        <w:jc w:val="both"/>
-        <w:rPr>
-          <w:rFonts w:asciiTheme="majorEastAsia" w:eastAsiaTheme="majorEastAsia" w:hAnsiTheme="majorEastAsia"/>
-          <w:lang w:eastAsia="zh-CN"/>
-        </w:rPr>
-      </w:pPr>
-      <w:r>
-        <w:rPr>
-          <w:rFonts w:asciiTheme="majorEastAsia" w:eastAsiaTheme="majorEastAsia" w:hAnsiTheme="majorEastAsia" w:hint="eastAsia"/>
-          <w:lang w:eastAsia="zh-CN"/>
-        </w:rPr>
-        <w:t>其原理是方便代码重用，譬如你现在写了一些程序，都存在单独的</w:t>
-      </w:r>
-      <w:proofErr w:type="spellStart"/>
-      <w:r>
-        <w:rPr>
-          <w:rFonts w:asciiTheme="majorEastAsia" w:eastAsiaTheme="majorEastAsia" w:hAnsiTheme="majorEastAsia" w:hint="eastAsia"/>
-          <w:lang w:eastAsia="zh-CN"/>
-        </w:rPr>
-        <w:t>py</w:t>
-      </w:r>
-      <w:proofErr w:type="spellEnd"/>
-      <w:r>
-        <w:rPr>
-          <w:rFonts w:asciiTheme="majorEastAsia" w:eastAsiaTheme="majorEastAsia" w:hAnsiTheme="majorEastAsia" w:hint="eastAsia"/>
-          <w:lang w:eastAsia="zh-CN"/>
-        </w:rPr>
-        <w:t xml:space="preserve">文件里。有一天你突然想用1.py文件中的一个写好的函数来处理现在这个文件中的事物，你当然可以拷贝过来，你也可以把那个文件加上if name == </w:t>
-      </w:r>
-      <w:proofErr w:type="gramStart"/>
-      <w:r>
-        <w:rPr>
-          <w:rFonts w:asciiTheme="majorEastAsia" w:eastAsiaTheme="majorEastAsia" w:hAnsiTheme="majorEastAsia" w:hint="eastAsia"/>
-          <w:lang w:eastAsia="zh-CN"/>
-        </w:rPr>
-        <w:t>“</w:t>
-      </w:r>
-      <w:proofErr w:type="gramEnd"/>
-      <w:r>
-        <w:rPr>
-          <w:rFonts w:asciiTheme="majorEastAsia" w:eastAsiaTheme="majorEastAsia" w:hAnsiTheme="majorEastAsia" w:hint="eastAsia"/>
-          <w:lang w:eastAsia="zh-CN"/>
-        </w:rPr>
-        <w:t>main“:这句话，然后从你现在写的文件中import 1就可以用1.py中的函数了，更专业的用法可以用在测试模块、基类、类的重用等等方面</w:t>
-      </w:r>
     </w:p>
     <w:sectPr>
       <w:pgSz w:w="11906" w:h="16838"/>

</xml_diff>